<commit_message>
added credential to Users guide
</commit_message>
<xml_diff>
--- a/UsersGuide.docx
+++ b/UsersGuide.docx
@@ -529,13 +529,8 @@
           <w:pPr>
             <w:spacing w:before="120" w:after="120" w:line="240" w:lineRule="auto"/>
           </w:pPr>
-          <w:proofErr w:type="spellStart"/>
-          <w:r>
-            <w:t>Pinecrest</w:t>
-          </w:r>
-          <w:proofErr w:type="spellEnd"/>
-          <w:r>
-            <w:t xml:space="preserve"> government would like to design a Web tracker and a Mobile tracker to show residents routes, hours of operation, real-time trolley location (as a list and as an interactive map) and allow for automatic notifications for arrival at user’s favorite stops. The mobile tracker should work well on iPhone and android devices.</w:t>
+          <w:r>
+            <w:t>Pinecrest government would like to design a Web tracker and a Mobile tracker to show residents routes, hours of operation, real-time trolley location (as a list and as an interactive map) and allow for automatic notifications for arrival at user’s favorite stops. The mobile tracker should work well on iPhone and android devices.</w:t>
           </w:r>
         </w:p>
         <w:p>
@@ -707,13 +702,8 @@
             <w:spacing w:after="0" w:line="240" w:lineRule="auto"/>
             <w:ind w:left="1440"/>
           </w:pPr>
-          <w:proofErr w:type="spellStart"/>
-          <w:r>
-            <w:t>Sencha</w:t>
-          </w:r>
-          <w:proofErr w:type="spellEnd"/>
-          <w:r>
-            <w:t xml:space="preserve"> Touch</w:t>
+          <w:r>
+            <w:t>Sencha Touch</w:t>
           </w:r>
         </w:p>
         <w:p>
@@ -741,13 +731,8 @@
             <w:ind w:left="1440"/>
           </w:pPr>
           <w:r>
-            <w:t>GitHub/</w:t>
-          </w:r>
-          <w:proofErr w:type="spellStart"/>
-          <w:r>
-            <w:t>SourceTree</w:t>
-          </w:r>
-          <w:proofErr w:type="spellEnd"/>
+            <w:t>GitHub/SourceTree</w:t>
+          </w:r>
         </w:p>
         <w:p>
           <w:pPr>
@@ -872,47 +857,9 @@
           </w:hyperlink>
         </w:p>
         <w:p>
-          <w:proofErr w:type="gramStart"/>
-          <w:r>
-            <w:t>and</w:t>
-          </w:r>
-          <w:proofErr w:type="gramEnd"/>
-          <w:r>
-            <w:t xml:space="preserve"> import the file </w:t>
-          </w:r>
-          <w:proofErr w:type="spellStart"/>
-          <w:r>
-            <w:t>PPM.sql</w:t>
-          </w:r>
-          <w:proofErr w:type="spellEnd"/>
-          <w:r>
-            <w:t xml:space="preserve"> located in inside the Code/</w:t>
-          </w:r>
-          <w:proofErr w:type="spellStart"/>
-          <w:r>
-            <w:t>ExecLibFIles</w:t>
-          </w:r>
-          <w:proofErr w:type="spellEnd"/>
-          <w:r>
-            <w:t xml:space="preserve"> to set up MySQL database, preferably you can do this by using MySQL workbench or </w:t>
-          </w:r>
-          <w:proofErr w:type="spellStart"/>
-          <w:r>
-            <w:t>phpMyAdmin</w:t>
-          </w:r>
-          <w:proofErr w:type="spellEnd"/>
-          <w:r>
-            <w:t xml:space="preserve">. Deploy the </w:t>
-          </w:r>
-          <w:proofErr w:type="spellStart"/>
-          <w:r>
-            <w:t>ppmws.war</w:t>
-          </w:r>
-          <w:proofErr w:type="spellEnd"/>
-          <w:r>
-            <w:t xml:space="preserve"> file, stored in the same location as </w:t>
-          </w:r>
-          <w:proofErr w:type="spellStart"/>
+          <w:r>
+            <w:t xml:space="preserve">and import the file PPM.sql located in inside the Code/ExecLibFIles to set up MySQL database, preferably you can do this by using MySQL workbench or phpMyAdmin. Deploy the ppmws.war file, stored in the same location as </w:t>
+          </w:r>
           <w:r>
             <w:rPr>
               <w:sz w:val="26"/>
@@ -921,11 +868,7 @@
             <w:t>ppmDB</w:t>
           </w:r>
           <w:r>
-            <w:t>.sql</w:t>
-          </w:r>
-          <w:proofErr w:type="spellEnd"/>
-          <w:r>
-            <w:t>, on the Tomcat server using the server URL:</w:t>
+            <w:t>.sql, on the Tomcat server using the server URL:</w:t>
           </w:r>
         </w:p>
         <w:p>
@@ -940,87 +883,7 @@
         </w:p>
         <w:p>
           <w:r>
-            <w:t xml:space="preserve">Insert admin credentials on the manager </w:t>
-          </w:r>
-          <w:proofErr w:type="spellStart"/>
-          <w:r>
-            <w:t>webapp</w:t>
-          </w:r>
-          <w:proofErr w:type="spellEnd"/>
-          <w:r>
-            <w:t xml:space="preserve">. Before uploading the WAR file, open the </w:t>
-          </w:r>
-          <w:proofErr w:type="spellStart"/>
-          <w:r>
-            <w:t>ppmws.war</w:t>
-          </w:r>
-          <w:proofErr w:type="spellEnd"/>
-          <w:r>
-            <w:t xml:space="preserve"> with any compressor software. Then go to WEB-INF\classes\</w:t>
-          </w:r>
-          <w:proofErr w:type="spellStart"/>
-          <w:r>
-            <w:t>ppmWS.properties</w:t>
-          </w:r>
-          <w:proofErr w:type="spellEnd"/>
-          <w:r>
-            <w:t xml:space="preserve"> and change the </w:t>
-          </w:r>
-          <w:proofErr w:type="spellStart"/>
-          <w:r>
-            <w:t>emailusername</w:t>
-          </w:r>
-          <w:proofErr w:type="spellEnd"/>
-          <w:r>
-            <w:t xml:space="preserve">, </w:t>
-          </w:r>
-          <w:proofErr w:type="spellStart"/>
-          <w:r>
-            <w:t>emailpassword</w:t>
-          </w:r>
-          <w:proofErr w:type="spellEnd"/>
-          <w:r>
-            <w:t xml:space="preserve">, which are the credentials for the </w:t>
-          </w:r>
-          <w:proofErr w:type="spellStart"/>
-          <w:r>
-            <w:t>gmail</w:t>
-          </w:r>
-          <w:proofErr w:type="spellEnd"/>
-          <w:r>
-            <w:t xml:space="preserve"> SMTP server, and </w:t>
-          </w:r>
-          <w:proofErr w:type="spellStart"/>
-          <w:r>
-            <w:t>emailreceiver</w:t>
-          </w:r>
-          <w:proofErr w:type="spellEnd"/>
-          <w:r>
-            <w:t xml:space="preserve">, which will be the </w:t>
-          </w:r>
-          <w:proofErr w:type="spellStart"/>
-          <w:r>
-            <w:t>Pinecrest</w:t>
-          </w:r>
-          <w:proofErr w:type="spellEnd"/>
-          <w:r>
-            <w:t xml:space="preserve"> email information is being sent to. After go to the WAR file to deploy section and upload the </w:t>
-          </w:r>
-          <w:proofErr w:type="spellStart"/>
-          <w:r>
-            <w:t>ppmWS.war</w:t>
-          </w:r>
-          <w:proofErr w:type="spellEnd"/>
-          <w:r>
-            <w:t xml:space="preserve"> file located in the </w:t>
-          </w:r>
-          <w:proofErr w:type="spellStart"/>
-          <w:r>
-            <w:t>ExecLibFiles</w:t>
-          </w:r>
-          <w:proofErr w:type="spellEnd"/>
-          <w:r>
-            <w:t xml:space="preserve">. Wait until load has reached 100% completion before continuing. </w:t>
+            <w:t xml:space="preserve">Insert admin credentials on the manager webapp. Before uploading the WAR file, open the ppmws.war with any compressor software. Then go to WEB-INF\classes\ppmWS.properties and change the emailusername, emailpassword, which are the credentials for the gmail SMTP server, and emailreceiver, which will be the Pinecrest email information is being sent to. After go to the WAR file to deploy section and upload the ppmWS.war file located in the ExecLibFiles. Wait until load has reached 100% completion before continuing. </w:t>
           </w:r>
         </w:p>
         <w:p>
@@ -1030,15 +893,7 @@
             </w:tabs>
           </w:pPr>
           <w:r>
-            <w:t xml:space="preserve">Download </w:t>
-          </w:r>
-          <w:proofErr w:type="spellStart"/>
-          <w:r>
-            <w:t>Sencha</w:t>
-          </w:r>
-          <w:proofErr w:type="spellEnd"/>
-          <w:r>
-            <w:t xml:space="preserve"> Touch, which can be found at </w:t>
+            <w:t xml:space="preserve">Download Sencha Touch, which can be found at </w:t>
           </w:r>
           <w:hyperlink r:id="rId10" w:history="1">
             <w:r>
@@ -1049,31 +904,7 @@
             </w:r>
           </w:hyperlink>
           <w:r>
-            <w:t xml:space="preserve"> , and place in the HTML folder inside Apache. You can then move the files located in Code/</w:t>
-          </w:r>
-          <w:proofErr w:type="spellStart"/>
-          <w:r>
-            <w:t>SourceFiles</w:t>
-          </w:r>
-          <w:proofErr w:type="spellEnd"/>
-          <w:r>
-            <w:t>/</w:t>
-          </w:r>
-          <w:proofErr w:type="spellStart"/>
-          <w:r>
-            <w:t>peoplemover</w:t>
-          </w:r>
-          <w:proofErr w:type="spellEnd"/>
-          <w:r>
-            <w:t xml:space="preserve"> into the </w:t>
-          </w:r>
-          <w:proofErr w:type="spellStart"/>
-          <w:r>
-            <w:t>Sencha</w:t>
-          </w:r>
-          <w:proofErr w:type="spellEnd"/>
-          <w:r>
-            <w:t xml:space="preserve"> Touch folder. </w:t>
+            <w:t xml:space="preserve"> , and place in the HTML folder inside Apache. You can then move the files located in Code/SourceFiles/peoplemover into the Sencha Touch folder. </w:t>
           </w:r>
         </w:p>
         <w:p>
@@ -1090,24 +921,176 @@
             <w:rPr>
               <w:b/>
             </w:rPr>
-            <w:t xml:space="preserve">You are now ready to use the </w:t>
-          </w:r>
-          <w:proofErr w:type="spellStart"/>
-          <w:r>
+            <w:t>You are now ready to use the Pinecrest People Mover.</w:t>
+          </w:r>
+        </w:p>
+        <w:p>
+          <w:pPr>
             <w:rPr>
               <w:b/>
             </w:rPr>
-            <w:t>Pinecrest</w:t>
-          </w:r>
-          <w:proofErr w:type="spellEnd"/>
+          </w:pPr>
           <w:r>
             <w:rPr>
               <w:b/>
             </w:rPr>
-            <w:t xml:space="preserve"> People Mover.</w:t>
-          </w:r>
-        </w:p>
-        <w:p/>
+            <w:t>Some credentials you may need:</w:t>
+          </w:r>
+        </w:p>
+        <w:p>
+          <w:pPr>
+            <w:rPr>
+              <w:b/>
+            </w:rPr>
+          </w:pPr>
+          <w:r>
+            <w:rPr>
+              <w:b/>
+            </w:rPr>
+            <w:t xml:space="preserve">Mysql </w:t>
+          </w:r>
+          <w:r>
+            <w:rPr>
+              <w:b/>
+            </w:rPr>
+            <w:sym w:font="Wingdings" w:char="F0E0"/>
+          </w:r>
+          <w:r>
+            <w:rPr>
+              <w:b/>
+            </w:rPr>
+            <w:t xml:space="preserve"> root: </w:t>
+          </w:r>
+          <w:r>
+            <w:rPr>
+              <w:b/>
+            </w:rPr>
+            <w:t>ppmmysql</w:t>
+          </w:r>
+        </w:p>
+        <w:p>
+          <w:pPr>
+            <w:rPr>
+              <w:b/>
+            </w:rPr>
+          </w:pPr>
+          <w:r>
+            <w:rPr>
+              <w:b/>
+            </w:rPr>
+            <w:t>T</w:t>
+          </w:r>
+          <w:r>
+            <w:rPr>
+              <w:b/>
+            </w:rPr>
+            <w:t>omcat</w:t>
+          </w:r>
+          <w:r>
+            <w:rPr>
+              <w:b/>
+            </w:rPr>
+            <w:t xml:space="preserve"> Server </w:t>
+          </w:r>
+          <w:r>
+            <w:rPr>
+              <w:b/>
+            </w:rPr>
+            <w:sym w:font="Wingdings" w:char="F0E0"/>
+          </w:r>
+          <w:r>
+            <w:rPr>
+              <w:b/>
+            </w:rPr>
+            <w:t xml:space="preserve"> </w:t>
+          </w:r>
+          <w:r>
+            <w:rPr>
+              <w:b/>
+            </w:rPr>
+            <w:t xml:space="preserve"> "ppmuser":"ppm0102"</w:t>
+          </w:r>
+        </w:p>
+        <w:p>
+          <w:pPr>
+            <w:rPr>
+              <w:b/>
+            </w:rPr>
+          </w:pPr>
+          <w:r>
+            <w:rPr>
+              <w:b/>
+            </w:rPr>
+            <w:t>War</w:t>
+          </w:r>
+          <w:r>
+            <w:rPr>
+              <w:b/>
+            </w:rPr>
+            <w:t xml:space="preserve"> path /var/lib/tomcat7/webapps</w:t>
+          </w:r>
+        </w:p>
+        <w:p>
+          <w:pPr>
+            <w:rPr>
+              <w:b/>
+            </w:rPr>
+          </w:pPr>
+          <w:r>
+            <w:rPr>
+              <w:b/>
+            </w:rPr>
+            <w:t>Logs</w:t>
+          </w:r>
+          <w:r>
+            <w:rPr>
+              <w:b/>
+            </w:rPr>
+            <w:t xml:space="preserve"> path /var/log/tomcat7/catalina.out</w:t>
+          </w:r>
+        </w:p>
+        <w:p>
+          <w:pPr>
+            <w:rPr>
+              <w:b/>
+            </w:rPr>
+          </w:pPr>
+          <w:r>
+            <w:rPr>
+              <w:b/>
+            </w:rPr>
+            <w:t xml:space="preserve">Gmail </w:t>
+          </w:r>
+          <w:r>
+            <w:rPr>
+              <w:b/>
+            </w:rPr>
+            <w:sym w:font="Wingdings" w:char="F0E0"/>
+          </w:r>
+          <w:r>
+            <w:rPr>
+              <w:b/>
+            </w:rPr>
+            <w:t xml:space="preserve"> </w:t>
+          </w:r>
+          <w:hyperlink r:id="rId11" w:history="1">
+            <w:r>
+              <w:rPr>
+                <w:rStyle w:val="Hyperlink"/>
+                <w:b/>
+              </w:rPr>
+              <w:t>ppeoplemover@gmail.com</w:t>
+            </w:r>
+          </w:hyperlink>
+          <w:r>
+            <w:rPr>
+              <w:b/>
+            </w:rPr>
+            <w:t xml:space="preserve"> : pinecrest</w:t>
+          </w:r>
+          <w:bookmarkStart w:id="0" w:name="_GoBack"/>
+          <w:bookmarkEnd w:id="0"/>
+        </w:p>
         <w:p>
           <w:pPr>
             <w:rPr>
@@ -1205,7 +1188,7 @@
                     </pic:cNvPicPr>
                   </pic:nvPicPr>
                   <pic:blipFill>
-                    <a:blip r:embed="rId11" cstate="print">
+                    <a:blip r:embed="rId12" cstate="print">
                       <a:extLst>
                         <a:ext uri="{28A0092B-C50C-407E-A947-70E740481C1C}">
                           <a14:useLocalDpi xmlns:a14="http://schemas.microsoft.com/office/drawing/2010/main" val="0"/>
@@ -1272,7 +1255,7 @@
                     </pic:cNvPicPr>
                   </pic:nvPicPr>
                   <pic:blipFill>
-                    <a:blip r:embed="rId12" cstate="print">
+                    <a:blip r:embed="rId13" cstate="print">
                       <a:extLst>
                         <a:ext uri="{28A0092B-C50C-407E-A947-70E740481C1C}">
                           <a14:useLocalDpi xmlns:a14="http://schemas.microsoft.com/office/drawing/2010/main" val="0"/>
@@ -1415,7 +1398,7 @@
                     </pic:cNvPicPr>
                   </pic:nvPicPr>
                   <pic:blipFill>
-                    <a:blip r:embed="rId13" cstate="print">
+                    <a:blip r:embed="rId14" cstate="print">
                       <a:extLst>
                         <a:ext uri="{28A0092B-C50C-407E-A947-70E740481C1C}">
                           <a14:useLocalDpi xmlns:a14="http://schemas.microsoft.com/office/drawing/2010/main" val="0"/>
@@ -1453,15 +1436,7 @@
         </w:drawing>
       </w:r>
       <w:r>
-        <w:t xml:space="preserve">To see all of the alerts for the </w:t>
-      </w:r>
-      <w:proofErr w:type="spellStart"/>
-      <w:r>
-        <w:t>Pinecrest</w:t>
-      </w:r>
-      <w:proofErr w:type="spellEnd"/>
-      <w:r>
-        <w:t xml:space="preserve"> People Mover, click on the Trolley Alerts tab and you can see all the alerts provided by the admin.</w:t>
+        <w:t>To see all of the alerts for the Pinecrest People Mover, click on the Trolley Alerts tab and you can see all the alerts provided by the admin.</w:t>
       </w:r>
     </w:p>
     <w:p>
@@ -1507,7 +1482,7 @@
                     </pic:cNvPicPr>
                   </pic:nvPicPr>
                   <pic:blipFill>
-                    <a:blip r:embed="rId14" cstate="print">
+                    <a:blip r:embed="rId15" cstate="print">
                       <a:extLst>
                         <a:ext uri="{28A0092B-C50C-407E-A947-70E740481C1C}">
                           <a14:useLocalDpi xmlns:a14="http://schemas.microsoft.com/office/drawing/2010/main" val="0"/>
@@ -1562,7 +1537,7 @@
         <w:spacing w:before="120" w:after="120" w:line="240" w:lineRule="auto"/>
         <w:ind w:left="360"/>
       </w:pPr>
-      <w:hyperlink r:id="rId15" w:history="1">
+      <w:hyperlink r:id="rId16" w:history="1">
         <w:r>
           <w:rPr>
             <w:rStyle w:val="Hyperlink"/>
@@ -1572,7 +1547,7 @@
       </w:hyperlink>
     </w:p>
     <w:p>
-      <w:hyperlink r:id="rId16" w:history="1">
+      <w:hyperlink r:id="rId17" w:history="1">
         <w:r>
           <w:rPr>
             <w:rStyle w:val="Hyperlink"/>
@@ -1584,8 +1559,6 @@
     <w:p/>
     <w:p/>
     <w:p>
-      <w:bookmarkStart w:id="0" w:name="_GoBack"/>
-      <w:bookmarkEnd w:id="0"/>
       <w:r>
         <w:t xml:space="preserve">Maurice Pruna </w:t>
       </w:r>
@@ -1601,7 +1574,7 @@
       <w:r>
         <w:t xml:space="preserve">Email: </w:t>
       </w:r>
-      <w:hyperlink r:id="rId17" w:history="1">
+      <w:hyperlink r:id="rId18" w:history="1">
         <w:r>
           <w:rPr>
             <w:rStyle w:val="Hyperlink"/>
@@ -1638,7 +1611,7 @@
       <w:r>
         <w:t xml:space="preserve">Email: </w:t>
       </w:r>
-      <w:hyperlink r:id="rId18" w:history="1">
+      <w:hyperlink r:id="rId19" w:history="1">
         <w:r>
           <w:rPr>
             <w:rStyle w:val="Hyperlink"/>
@@ -3288,6 +3261,7 @@
   <w:rsids>
     <w:rsidRoot w:val="00514590"/>
     <w:rsid w:val="0026320B"/>
+    <w:rsid w:val="004A161E"/>
     <w:rsid w:val="00514590"/>
     <w:rsid w:val="005650C0"/>
     <w:rsid w:val="006E538A"/>
@@ -4135,7 +4109,7 @@
 </file>
 
 <file path=customXml/itemProps2.xml><?xml version="1.0" encoding="utf-8"?>
-<ds:datastoreItem xmlns:ds="http://schemas.openxmlformats.org/officeDocument/2006/customXml" ds:itemID="{FF9A239B-2DD8-4E82-AB8D-6E606C3B137E}">
+<ds:datastoreItem xmlns:ds="http://schemas.openxmlformats.org/officeDocument/2006/customXml" ds:itemID="{8E9C246D-E245-4B09-969E-2A4CB7C04C96}">
   <ds:schemaRefs>
     <ds:schemaRef ds:uri="http://schemas.openxmlformats.org/officeDocument/2006/bibliography"/>
   </ds:schemaRefs>

</xml_diff>